<commit_message>
Made changes to strategy pattern description
</commit_message>
<xml_diff>
--- a/ASDFrameworkProject/documentation/Framework for Financial activity handler.docx
+++ b/ASDFrameworkProject/documentation/Framework for Financial activity handler.docx
@@ -1471,7 +1471,7 @@
           <w:sz w:val="24"/>
           <w:szCs w:val="24"/>
         </w:rPr>
-        <w:t>Reason: In our Framework we have select the account behaviors like Save-in or Check-in in runtime and also we select the interest dynamically. In these sections we use strategy pattern</w:t>
+        <w:t>Reason: In our Framework we have varying add behaviors for company and personal account. The debit command and credit command have different execution.. In these sections we use strategy pattern where is one execute method which operates differently for different commands.</w:t>
       </w:r>
     </w:p>
     <w:p>
@@ -1509,7 +1509,7 @@
           <w:sz w:val="24"/>
           <w:szCs w:val="24"/>
         </w:rPr>
-        <w:t>: Type, SavingType, CheckinType.</w:t>
+        <w:t>: ICommad, DebitCommand, CreditCommand, PersonalAccountOpenAccount, CompanyAccountOpenCommand</w:t>
       </w:r>
     </w:p>
     <w:p>
@@ -3342,7 +3342,6 @@
       <w:spacing w:before="100" w:beforeAutospacing="1" w:after="100" w:afterAutospacing="1" w:line="240" w:lineRule="auto"/>
     </w:pPr>
     <w:rPr>
-      <w:rFonts w:cstheme="minorBidi"/>
       <w:sz w:val="24"/>
       <w:szCs w:val="24"/>
     </w:rPr>

</xml_diff>